<commit_message>
Revert "Revert "updated proposal""
This reverts commit 9dfeb02f0227ed36a6dc3dfc408a032948b3c9b3.
</commit_message>
<xml_diff>
--- a/COMP321_Term_Project_PartBproposal_15W.docx
+++ b/COMP321_Term_Project_PartBproposal_15W.docx
@@ -12,6 +12,8 @@
           <w:u w:val="single"/>
         </w:rPr>
       </w:pPr>
+      <w:bookmarkStart w:id="0" w:name="_GoBack"/>
+      <w:bookmarkEnd w:id="0"/>
       <w:r>
         <w:rPr>
           <w:rFonts w:ascii="Times New Roman" w:hAnsi="Times New Roman" w:cs="Times New Roman"/>
@@ -40,7 +42,17 @@
           <w:szCs w:val="28"/>
           <w:u w:val="single"/>
         </w:rPr>
-        <w:t>Group Members</w:t>
+        <w:t xml:space="preserve">Group </w:t>
+      </w:r>
+      <w:r>
+        <w:rPr>
+          <w:rFonts w:ascii="Times New Roman" w:hAnsi="Times New Roman" w:cs="Times New Roman"/>
+          <w:b/>
+          <w:sz w:val="28"/>
+          <w:szCs w:val="28"/>
+          <w:u w:val="single"/>
+        </w:rPr>
+        <w:t>Members</w:t>
       </w:r>
       <w:r>
         <w:rPr>
@@ -95,7 +107,6 @@
             </w:r>
             <w:r>
               <w:rPr>
-                <w:color w:val="C0504D" w:themeColor="accent2"/>
                 <w:sz w:val="26"/>
                 <w:szCs w:val="26"/>
                 <w:lang w:val="en-CA"/>
@@ -134,7 +145,6 @@
             </w:r>
             <w:r>
               <w:rPr>
-                <w:color w:val="C0504D" w:themeColor="accent2"/>
                 <w:sz w:val="26"/>
                 <w:szCs w:val="26"/>
                 <w:lang w:val="en-CA"/>
@@ -144,7 +154,6 @@
             <w:proofErr w:type="spellStart"/>
             <w:r>
               <w:rPr>
-                <w:color w:val="C0504D" w:themeColor="accent2"/>
                 <w:sz w:val="26"/>
                 <w:szCs w:val="26"/>
                 <w:lang w:val="en-CA"/>
@@ -184,7 +193,6 @@
             </w:r>
             <w:r>
               <w:rPr>
-                <w:color w:val="C0504D" w:themeColor="accent2"/>
                 <w:sz w:val="26"/>
                 <w:szCs w:val="26"/>
                 <w:lang w:val="en-CA"/>
@@ -194,7 +202,6 @@
             <w:proofErr w:type="spellStart"/>
             <w:r>
               <w:rPr>
-                <w:color w:val="C0504D" w:themeColor="accent2"/>
                 <w:sz w:val="26"/>
                 <w:szCs w:val="26"/>
                 <w:lang w:val="en-CA"/>
@@ -229,7 +236,6 @@
             </w:r>
             <w:r>
               <w:rPr>
-                <w:color w:val="C0504D" w:themeColor="accent2"/>
                 <w:sz w:val="26"/>
                 <w:szCs w:val="26"/>
                 <w:lang w:val="en-CA"/>
@@ -239,7 +245,6 @@
             <w:proofErr w:type="spellStart"/>
             <w:r>
               <w:rPr>
-                <w:color w:val="C0504D" w:themeColor="accent2"/>
                 <w:sz w:val="26"/>
                 <w:szCs w:val="26"/>
                 <w:lang w:val="en-CA"/>
@@ -249,7 +254,6 @@
             <w:proofErr w:type="spellEnd"/>
             <w:r>
               <w:rPr>
-                <w:color w:val="C0504D" w:themeColor="accent2"/>
                 <w:sz w:val="26"/>
                 <w:szCs w:val="26"/>
                 <w:lang w:val="en-CA"/>
@@ -277,13 +281,9 @@
     <w:p>
       <w:pPr>
         <w:rPr>
-          <w:rFonts w:ascii="Times New Roman" w:hAnsi="Times New Roman" w:cs="Times New Roman"/>
-          <w:sz w:val="28"/>
-          <w:szCs w:val="28"/>
+          <w:sz w:val="32"/>
         </w:rPr>
       </w:pPr>
-      <w:bookmarkStart w:id="0" w:name="_GoBack"/>
-      <w:bookmarkEnd w:id="0"/>
       <w:r>
         <w:rPr>
           <w:rFonts w:ascii="Times New Roman" w:hAnsi="Times New Roman" w:cs="Times New Roman"/>
@@ -302,22 +302,14 @@
         </w:rPr>
         <w:t xml:space="preserve">  </w:t>
       </w:r>
-      <w:r>
-        <w:rPr>
-          <w:rFonts w:ascii="Times New Roman" w:hAnsi="Times New Roman" w:cs="Times New Roman"/>
-          <w:sz w:val="28"/>
-          <w:szCs w:val="28"/>
-        </w:rPr>
-        <w:t>SAP Business One</w:t>
-      </w:r>
-      <w:r>
-        <w:rPr>
-          <w:rFonts w:ascii="Times New Roman" w:hAnsi="Times New Roman" w:cs="Times New Roman"/>
-          <w:sz w:val="28"/>
-          <w:szCs w:val="28"/>
-        </w:rPr>
-        <w:t xml:space="preserve"> </w:t>
-      </w:r>
+      <w:proofErr w:type="spellStart"/>
+      <w:r>
+        <w:rPr>
+          <w:sz w:val="32"/>
+        </w:rPr>
+        <w:t>xTuple</w:t>
+      </w:r>
+      <w:proofErr w:type="spellEnd"/>
     </w:p>
     <w:p>
       <w:pPr>
@@ -399,7 +391,31 @@
                 <w:sz w:val="28"/>
                 <w:szCs w:val="28"/>
               </w:rPr>
-              <w:t xml:space="preserve">We have chosen that software because we believe that it is a useful tool to learn for our career goals. </w:t>
+              <w:t xml:space="preserve">We have chosen that software because </w:t>
+            </w:r>
+            <w:r>
+              <w:rPr>
+                <w:rFonts w:ascii="Times New Roman" w:hAnsi="Times New Roman" w:cs="Times New Roman"/>
+                <w:sz w:val="28"/>
+                <w:szCs w:val="28"/>
+              </w:rPr>
+              <w:t xml:space="preserve">it is an open source product and </w:t>
+            </w:r>
+            <w:r>
+              <w:rPr>
+                <w:rFonts w:ascii="Times New Roman" w:hAnsi="Times New Roman" w:cs="Times New Roman"/>
+                <w:sz w:val="28"/>
+                <w:szCs w:val="28"/>
+              </w:rPr>
+              <w:t xml:space="preserve">would allow us to learn the tool at a deeper level. </w:t>
+            </w:r>
+            <w:r>
+              <w:rPr>
+                <w:rFonts w:ascii="Times New Roman" w:hAnsi="Times New Roman" w:cs="Times New Roman"/>
+                <w:sz w:val="28"/>
+                <w:szCs w:val="28"/>
+              </w:rPr>
+              <w:t xml:space="preserve"> </w:t>
             </w:r>
           </w:p>
           <w:p>
@@ -446,11 +462,55 @@
           <w:sz w:val="28"/>
           <w:szCs w:val="28"/>
         </w:rPr>
+        <w:t xml:space="preserve">Configure </w:t>
+      </w:r>
+      <w:proofErr w:type="spellStart"/>
+      <w:r>
+        <w:rPr>
+          <w:sz w:val="32"/>
+        </w:rPr>
+        <w:t>xTuple</w:t>
+      </w:r>
+      <w:proofErr w:type="spellEnd"/>
+      <w:r>
+        <w:rPr>
+          <w:rFonts w:ascii="Times New Roman" w:hAnsi="Times New Roman" w:cs="Times New Roman"/>
+          <w:sz w:val="28"/>
+          <w:szCs w:val="28"/>
+        </w:rPr>
+        <w:t xml:space="preserve"> for a fictitious small company</w:t>
+      </w:r>
+      <w:r>
+        <w:rPr>
+          <w:rFonts w:ascii="Times New Roman" w:hAnsi="Times New Roman" w:cs="Times New Roman"/>
+          <w:sz w:val="28"/>
+          <w:szCs w:val="28"/>
+        </w:rPr>
+        <w:t xml:space="preserve"> </w:t>
+      </w:r>
+    </w:p>
+    <w:p>
+      <w:pPr>
+        <w:rPr>
+          <w:rFonts w:ascii="Times New Roman" w:hAnsi="Times New Roman" w:cs="Times New Roman"/>
+          <w:color w:val="8DB3E2" w:themeColor="text2" w:themeTint="66"/>
+          <w:sz w:val="28"/>
+          <w:szCs w:val="28"/>
+        </w:rPr>
+      </w:pPr>
+      <w:r>
+        <w:rPr>
+          <w:rFonts w:ascii="Times New Roman" w:hAnsi="Times New Roman" w:cs="Times New Roman"/>
+          <w:color w:val="8DB3E2" w:themeColor="text2" w:themeTint="66"/>
+          <w:sz w:val="28"/>
+          <w:szCs w:val="28"/>
+        </w:rPr>
         <w:t>List a set of objectives that you hope to achieve in doing this project</w:t>
       </w:r>
       <w:r>
         <w:rPr>
           <w:rFonts w:ascii="Times New Roman" w:hAnsi="Times New Roman" w:cs="Times New Roman"/>
+          <w:color w:val="8DB3E2" w:themeColor="text2" w:themeTint="66"/>
           <w:sz w:val="28"/>
           <w:szCs w:val="28"/>
         </w:rPr>
@@ -459,6 +519,7 @@
       <w:r>
         <w:rPr>
           <w:rFonts w:ascii="Times New Roman" w:hAnsi="Times New Roman" w:cs="Times New Roman"/>
+          <w:color w:val="8DB3E2" w:themeColor="text2" w:themeTint="66"/>
           <w:sz w:val="28"/>
           <w:szCs w:val="28"/>
         </w:rPr>
@@ -467,6 +528,7 @@
       <w:r>
         <w:rPr>
           <w:rFonts w:ascii="Times New Roman" w:hAnsi="Times New Roman" w:cs="Times New Roman"/>
+          <w:color w:val="8DB3E2" w:themeColor="text2" w:themeTint="66"/>
           <w:sz w:val="28"/>
           <w:szCs w:val="28"/>
         </w:rPr>
@@ -475,24 +537,27 @@
       <w:r>
         <w:rPr>
           <w:rFonts w:ascii="Times New Roman" w:hAnsi="Times New Roman" w:cs="Times New Roman"/>
-          <w:sz w:val="28"/>
-          <w:szCs w:val="28"/>
-        </w:rPr>
-        <w:t>1</w:t>
+          <w:color w:val="8DB3E2" w:themeColor="text2" w:themeTint="66"/>
+          <w:sz w:val="28"/>
+          <w:szCs w:val="28"/>
+        </w:rPr>
+        <w:t xml:space="preserve">1.  </w:t>
       </w:r>
       <w:proofErr w:type="gramStart"/>
       <w:r>
         <w:rPr>
           <w:rFonts w:ascii="Times New Roman" w:hAnsi="Times New Roman" w:cs="Times New Roman"/>
-          <w:sz w:val="28"/>
-          <w:szCs w:val="28"/>
-        </w:rPr>
-        <w:t>.  Configure</w:t>
+          <w:color w:val="8DB3E2" w:themeColor="text2" w:themeTint="66"/>
+          <w:sz w:val="28"/>
+          <w:szCs w:val="28"/>
+        </w:rPr>
+        <w:t>Configure</w:t>
       </w:r>
       <w:proofErr w:type="gramEnd"/>
       <w:r>
         <w:rPr>
           <w:rFonts w:ascii="Times New Roman" w:hAnsi="Times New Roman" w:cs="Times New Roman"/>
+          <w:color w:val="8DB3E2" w:themeColor="text2" w:themeTint="66"/>
           <w:sz w:val="28"/>
           <w:szCs w:val="28"/>
         </w:rPr>
@@ -502,6 +567,7 @@
       <w:r>
         <w:rPr>
           <w:rFonts w:ascii="Times New Roman" w:hAnsi="Times New Roman" w:cs="Times New Roman"/>
+          <w:color w:val="8DB3E2" w:themeColor="text2" w:themeTint="66"/>
           <w:sz w:val="28"/>
           <w:szCs w:val="28"/>
         </w:rPr>
@@ -511,6 +577,7 @@
       <w:r>
         <w:rPr>
           <w:rFonts w:ascii="Times New Roman" w:hAnsi="Times New Roman" w:cs="Times New Roman"/>
+          <w:color w:val="8DB3E2" w:themeColor="text2" w:themeTint="66"/>
           <w:sz w:val="28"/>
           <w:szCs w:val="28"/>
         </w:rPr>
@@ -519,6 +586,7 @@
       <w:r>
         <w:rPr>
           <w:rFonts w:ascii="Times New Roman" w:hAnsi="Times New Roman" w:cs="Times New Roman"/>
+          <w:color w:val="8DB3E2" w:themeColor="text2" w:themeTint="66"/>
           <w:sz w:val="28"/>
           <w:szCs w:val="28"/>
         </w:rPr>
@@ -527,6 +595,7 @@
       <w:r>
         <w:rPr>
           <w:rFonts w:ascii="Times New Roman" w:hAnsi="Times New Roman" w:cs="Times New Roman"/>
+          <w:color w:val="8DB3E2" w:themeColor="text2" w:themeTint="66"/>
           <w:sz w:val="28"/>
           <w:szCs w:val="28"/>
         </w:rPr>
@@ -535,6 +604,7 @@
       <w:r>
         <w:rPr>
           <w:rFonts w:ascii="Times New Roman" w:hAnsi="Times New Roman" w:cs="Times New Roman"/>
+          <w:color w:val="8DB3E2" w:themeColor="text2" w:themeTint="66"/>
           <w:sz w:val="28"/>
           <w:szCs w:val="28"/>
         </w:rPr>
@@ -543,6 +613,7 @@
       <w:r>
         <w:rPr>
           <w:rFonts w:ascii="Times New Roman" w:hAnsi="Times New Roman" w:cs="Times New Roman"/>
+          <w:color w:val="8DB3E2" w:themeColor="text2" w:themeTint="66"/>
           <w:sz w:val="28"/>
           <w:szCs w:val="28"/>
         </w:rPr>
@@ -551,6 +622,7 @@
       <w:r>
         <w:rPr>
           <w:rFonts w:ascii="Times New Roman" w:hAnsi="Times New Roman" w:cs="Times New Roman"/>
+          <w:color w:val="8DB3E2" w:themeColor="text2" w:themeTint="66"/>
           <w:sz w:val="28"/>
           <w:szCs w:val="28"/>
         </w:rPr>
@@ -559,6 +631,7 @@
       <w:r>
         <w:rPr>
           <w:rFonts w:ascii="Times New Roman" w:hAnsi="Times New Roman" w:cs="Times New Roman"/>
+          <w:color w:val="8DB3E2" w:themeColor="text2" w:themeTint="66"/>
           <w:sz w:val="28"/>
           <w:szCs w:val="28"/>
         </w:rPr>
@@ -567,6 +640,7 @@
       <w:r>
         <w:rPr>
           <w:rFonts w:ascii="Times New Roman" w:hAnsi="Times New Roman" w:cs="Times New Roman"/>
+          <w:color w:val="8DB3E2" w:themeColor="text2" w:themeTint="66"/>
           <w:sz w:val="28"/>
           <w:szCs w:val="28"/>
         </w:rPr>
@@ -575,6 +649,7 @@
       <w:r>
         <w:rPr>
           <w:rFonts w:ascii="Times New Roman" w:hAnsi="Times New Roman" w:cs="Times New Roman"/>
+          <w:color w:val="8DB3E2" w:themeColor="text2" w:themeTint="66"/>
           <w:sz w:val="28"/>
           <w:szCs w:val="28"/>
         </w:rPr>
@@ -583,6 +658,7 @@
       <w:r>
         <w:rPr>
           <w:rFonts w:ascii="Times New Roman" w:hAnsi="Times New Roman" w:cs="Times New Roman"/>
+          <w:color w:val="8DB3E2" w:themeColor="text2" w:themeTint="66"/>
           <w:sz w:val="28"/>
           <w:szCs w:val="28"/>
         </w:rPr>
@@ -591,6 +667,7 @@
       <w:r>
         <w:rPr>
           <w:rFonts w:ascii="Times New Roman" w:hAnsi="Times New Roman" w:cs="Times New Roman"/>
+          <w:color w:val="8DB3E2" w:themeColor="text2" w:themeTint="66"/>
           <w:sz w:val="28"/>
           <w:szCs w:val="28"/>
         </w:rPr>
@@ -599,6 +676,7 @@
       <w:r>
         <w:rPr>
           <w:rFonts w:ascii="Times New Roman" w:hAnsi="Times New Roman" w:cs="Times New Roman"/>
+          <w:color w:val="8DB3E2" w:themeColor="text2" w:themeTint="66"/>
           <w:sz w:val="28"/>
           <w:szCs w:val="28"/>
         </w:rPr>
@@ -607,10 +685,50 @@
       <w:r>
         <w:rPr>
           <w:rFonts w:ascii="Times New Roman" w:hAnsi="Times New Roman" w:cs="Times New Roman"/>
+          <w:color w:val="8DB3E2" w:themeColor="text2" w:themeTint="66"/>
           <w:sz w:val="28"/>
           <w:szCs w:val="28"/>
         </w:rPr>
         <w:t xml:space="preserve"> </w:t>
+      </w:r>
+    </w:p>
+    <w:p>
+      <w:pPr>
+        <w:rPr>
+          <w:rFonts w:ascii="Times New Roman" w:hAnsi="Times New Roman" w:cs="Times New Roman"/>
+          <w:color w:val="8DB3E2" w:themeColor="text2" w:themeTint="66"/>
+          <w:sz w:val="28"/>
+          <w:szCs w:val="28"/>
+        </w:rPr>
+      </w:pPr>
+      <w:r>
+        <w:rPr>
+          <w:rFonts w:ascii="Times New Roman" w:hAnsi="Times New Roman" w:cs="Times New Roman"/>
+          <w:color w:val="8DB3E2" w:themeColor="text2" w:themeTint="66"/>
+          <w:sz w:val="28"/>
+          <w:szCs w:val="28"/>
+        </w:rPr>
+        <w:t>(</w:t>
+      </w:r>
+      <w:proofErr w:type="gramStart"/>
+      <w:r>
+        <w:rPr>
+          <w:rFonts w:ascii="Times New Roman" w:hAnsi="Times New Roman" w:cs="Times New Roman"/>
+          <w:color w:val="8DB3E2" w:themeColor="text2" w:themeTint="66"/>
+          <w:sz w:val="28"/>
+          <w:szCs w:val="28"/>
+        </w:rPr>
+        <w:t>delete</w:t>
+      </w:r>
+      <w:proofErr w:type="gramEnd"/>
+      <w:r>
+        <w:rPr>
+          <w:rFonts w:ascii="Times New Roman" w:hAnsi="Times New Roman" w:cs="Times New Roman"/>
+          <w:color w:val="8DB3E2" w:themeColor="text2" w:themeTint="66"/>
+          <w:sz w:val="28"/>
+          <w:szCs w:val="28"/>
+        </w:rPr>
+        <w:t xml:space="preserve"> blue text before submission)</w:t>
       </w:r>
     </w:p>
     <w:tbl>
@@ -646,7 +764,7 @@
                 <w:sz w:val="28"/>
                 <w:szCs w:val="28"/>
               </w:rPr>
-              <w:t>Configure SAP Business One for a fictitious small company</w:t>
+              <w:t>Configure settings and practice with Universal Address Book</w:t>
             </w:r>
           </w:p>
         </w:tc>
@@ -675,15 +793,15 @@
                 <w:sz w:val="28"/>
                 <w:szCs w:val="28"/>
               </w:rPr>
-              <w:t xml:space="preserve">Customize </w:t>
-            </w:r>
-            <w:r>
-              <w:rPr>
-                <w:rFonts w:ascii="Times New Roman" w:hAnsi="Times New Roman" w:cs="Times New Roman"/>
-                <w:sz w:val="28"/>
-                <w:szCs w:val="28"/>
-              </w:rPr>
-              <w:t>Warehouse and Production Management</w:t>
+              <w:t>Configure settings and practice with</w:t>
+            </w:r>
+            <w:r>
+              <w:rPr>
+                <w:rFonts w:ascii="Times New Roman" w:hAnsi="Times New Roman" w:cs="Times New Roman"/>
+                <w:sz w:val="28"/>
+                <w:szCs w:val="28"/>
+              </w:rPr>
+              <w:t xml:space="preserve"> Incident Management</w:t>
             </w:r>
           </w:p>
         </w:tc>
@@ -712,7 +830,15 @@
                 <w:sz w:val="28"/>
                 <w:szCs w:val="28"/>
               </w:rPr>
-              <w:t>Customize CRM system</w:t>
+              <w:t>Configure settings and practice with</w:t>
+            </w:r>
+            <w:r>
+              <w:rPr>
+                <w:rFonts w:ascii="Times New Roman" w:hAnsi="Times New Roman" w:cs="Times New Roman"/>
+                <w:sz w:val="28"/>
+                <w:szCs w:val="28"/>
+              </w:rPr>
+              <w:t xml:space="preserve"> Opportunity Management</w:t>
             </w:r>
           </w:p>
         </w:tc>
@@ -741,15 +867,34 @@
                 <w:sz w:val="28"/>
                 <w:szCs w:val="28"/>
               </w:rPr>
-              <w:t xml:space="preserve">Customize </w:t>
-            </w:r>
-            <w:r>
-              <w:rPr>
-                <w:rFonts w:ascii="Times New Roman" w:hAnsi="Times New Roman" w:cs="Times New Roman"/>
-                <w:sz w:val="28"/>
-                <w:szCs w:val="28"/>
-              </w:rPr>
-              <w:t>Reporting and BI</w:t>
+              <w:t xml:space="preserve">Configure settings and </w:t>
+            </w:r>
+            <w:r>
+              <w:rPr>
+                <w:rFonts w:ascii="Times New Roman" w:hAnsi="Times New Roman" w:cs="Times New Roman"/>
+                <w:sz w:val="28"/>
+                <w:szCs w:val="28"/>
+              </w:rPr>
+              <w:t>practice</w:t>
+            </w:r>
+            <w:r>
+              <w:t xml:space="preserve"> </w:t>
+            </w:r>
+            <w:r>
+              <w:rPr>
+                <w:rFonts w:ascii="Times New Roman" w:hAnsi="Times New Roman" w:cs="Times New Roman"/>
+                <w:sz w:val="28"/>
+                <w:szCs w:val="28"/>
+              </w:rPr>
+              <w:t xml:space="preserve">with </w:t>
+            </w:r>
+            <w:r>
+              <w:rPr>
+                <w:rFonts w:ascii="Times New Roman" w:hAnsi="Times New Roman" w:cs="Times New Roman"/>
+                <w:sz w:val="28"/>
+                <w:szCs w:val="28"/>
+              </w:rPr>
+              <w:t>To-Do List</w:t>
             </w:r>
           </w:p>
         </w:tc>
@@ -778,7 +923,42 @@
                 <w:sz w:val="28"/>
                 <w:szCs w:val="28"/>
               </w:rPr>
-              <w:t>Customize settings for in-memory database</w:t>
+              <w:t xml:space="preserve">Configure settings and </w:t>
+            </w:r>
+            <w:r>
+              <w:rPr>
+                <w:rFonts w:ascii="Times New Roman" w:hAnsi="Times New Roman" w:cs="Times New Roman"/>
+                <w:sz w:val="28"/>
+                <w:szCs w:val="28"/>
+              </w:rPr>
+              <w:t>practice</w:t>
+            </w:r>
+            <w:r>
+              <w:t xml:space="preserve"> </w:t>
+            </w:r>
+            <w:r>
+              <w:rPr>
+                <w:rFonts w:ascii="Times New Roman" w:hAnsi="Times New Roman" w:cs="Times New Roman"/>
+                <w:sz w:val="28"/>
+                <w:szCs w:val="28"/>
+              </w:rPr>
+              <w:t>with</w:t>
+            </w:r>
+            <w:r>
+              <w:rPr>
+                <w:rFonts w:ascii="Times New Roman" w:hAnsi="Times New Roman" w:cs="Times New Roman"/>
+                <w:sz w:val="28"/>
+                <w:szCs w:val="28"/>
+              </w:rPr>
+              <w:t xml:space="preserve"> Reports</w:t>
+            </w:r>
+            <w:r>
+              <w:rPr>
+                <w:rFonts w:ascii="Times New Roman" w:hAnsi="Times New Roman" w:cs="Times New Roman"/>
+                <w:sz w:val="28"/>
+                <w:szCs w:val="28"/>
+              </w:rPr>
+              <w:t xml:space="preserve"> (Database settings)</w:t>
             </w:r>
           </w:p>
         </w:tc>
@@ -807,12 +987,50 @@
                 <w:sz w:val="28"/>
                 <w:szCs w:val="28"/>
               </w:rPr>
-              <w:t>Customize Purchasing</w:t>
+              <w:t xml:space="preserve">Configure settings and </w:t>
+            </w:r>
+            <w:r>
+              <w:rPr>
+                <w:rFonts w:ascii="Times New Roman" w:hAnsi="Times New Roman" w:cs="Times New Roman"/>
+                <w:sz w:val="28"/>
+                <w:szCs w:val="28"/>
+              </w:rPr>
+              <w:t>practice</w:t>
+            </w:r>
+            <w:r>
+              <w:t xml:space="preserve"> </w:t>
+            </w:r>
+            <w:r>
+              <w:rPr>
+                <w:rFonts w:ascii="Times New Roman" w:hAnsi="Times New Roman" w:cs="Times New Roman"/>
+                <w:sz w:val="28"/>
+                <w:szCs w:val="28"/>
+              </w:rPr>
+              <w:t>with</w:t>
+            </w:r>
+            <w:r>
+              <w:rPr>
+                <w:rFonts w:ascii="Times New Roman" w:hAnsi="Times New Roman" w:cs="Times New Roman"/>
+                <w:sz w:val="28"/>
+                <w:szCs w:val="28"/>
+              </w:rPr>
+              <w:t xml:space="preserve"> Project Management</w:t>
             </w:r>
           </w:p>
         </w:tc>
       </w:tr>
     </w:tbl>
+    <w:p>
+      <w:pPr>
+        <w:rPr>
+          <w:rFonts w:ascii="Times New Roman" w:hAnsi="Times New Roman" w:cs="Times New Roman"/>
+          <w:b/>
+          <w:sz w:val="28"/>
+          <w:szCs w:val="28"/>
+          <w:u w:val="single"/>
+        </w:rPr>
+      </w:pPr>
+    </w:p>
     <w:p>
       <w:pPr>
         <w:rPr>
@@ -924,7 +1142,179 @@
                 <w:sz w:val="28"/>
                 <w:szCs w:val="28"/>
               </w:rPr>
-              <w:t>The jobs that we found online require understanding of SAP technology. We are going to focus on the main functionalities of SAP for these project which will teach us the overall understanding of the tool, and because we will practice with it as well we will also have some hands on experience which is never bad.</w:t>
+              <w:t xml:space="preserve">The jobs that we found online require understanding </w:t>
+            </w:r>
+            <w:r>
+              <w:rPr>
+                <w:rFonts w:ascii="Times New Roman" w:hAnsi="Times New Roman" w:cs="Times New Roman"/>
+                <w:sz w:val="28"/>
+                <w:szCs w:val="28"/>
+              </w:rPr>
+              <w:t>and experience with</w:t>
+            </w:r>
+            <w:r>
+              <w:rPr>
+                <w:rFonts w:ascii="Times New Roman" w:hAnsi="Times New Roman" w:cs="Times New Roman"/>
+                <w:sz w:val="28"/>
+                <w:szCs w:val="28"/>
+              </w:rPr>
+              <w:t xml:space="preserve"> </w:t>
+            </w:r>
+            <w:r>
+              <w:rPr>
+                <w:rFonts w:ascii="Times New Roman" w:hAnsi="Times New Roman" w:cs="Times New Roman"/>
+                <w:sz w:val="28"/>
+                <w:szCs w:val="28"/>
+              </w:rPr>
+              <w:t>CRM</w:t>
+            </w:r>
+            <w:r>
+              <w:rPr>
+                <w:rFonts w:ascii="Times New Roman" w:hAnsi="Times New Roman" w:cs="Times New Roman"/>
+                <w:sz w:val="28"/>
+                <w:szCs w:val="28"/>
+              </w:rPr>
+              <w:t xml:space="preserve"> </w:t>
+            </w:r>
+            <w:r>
+              <w:rPr>
+                <w:rFonts w:ascii="Times New Roman" w:hAnsi="Times New Roman" w:cs="Times New Roman"/>
+                <w:sz w:val="28"/>
+                <w:szCs w:val="28"/>
+              </w:rPr>
+              <w:t>tools</w:t>
+            </w:r>
+            <w:r>
+              <w:rPr>
+                <w:rFonts w:ascii="Times New Roman" w:hAnsi="Times New Roman" w:cs="Times New Roman"/>
+                <w:sz w:val="28"/>
+                <w:szCs w:val="28"/>
+              </w:rPr>
+              <w:t xml:space="preserve">. </w:t>
+            </w:r>
+            <w:r>
+              <w:rPr>
+                <w:rFonts w:ascii="Times New Roman" w:hAnsi="Times New Roman" w:cs="Times New Roman"/>
+                <w:sz w:val="28"/>
+                <w:szCs w:val="28"/>
+              </w:rPr>
+              <w:t xml:space="preserve">The requirements do not specify any particular CRM solution. </w:t>
+            </w:r>
+            <w:r>
+              <w:rPr>
+                <w:rFonts w:ascii="Times New Roman" w:hAnsi="Times New Roman" w:cs="Times New Roman"/>
+                <w:sz w:val="28"/>
+                <w:szCs w:val="28"/>
+              </w:rPr>
+              <w:t xml:space="preserve">We are going to </w:t>
+            </w:r>
+            <w:r>
+              <w:rPr>
+                <w:rFonts w:ascii="Times New Roman" w:hAnsi="Times New Roman" w:cs="Times New Roman"/>
+                <w:sz w:val="28"/>
+                <w:szCs w:val="28"/>
+              </w:rPr>
+              <w:t xml:space="preserve">use </w:t>
+            </w:r>
+            <w:r>
+              <w:rPr>
+                <w:rFonts w:ascii="Times New Roman" w:hAnsi="Times New Roman" w:cs="Times New Roman"/>
+                <w:sz w:val="28"/>
+                <w:szCs w:val="28"/>
+              </w:rPr>
+              <w:t xml:space="preserve">a particular tool </w:t>
+            </w:r>
+            <w:r>
+              <w:rPr>
+                <w:rFonts w:ascii="Times New Roman" w:hAnsi="Times New Roman" w:cs="Times New Roman"/>
+                <w:sz w:val="28"/>
+                <w:szCs w:val="28"/>
+              </w:rPr>
+              <w:t xml:space="preserve">for this </w:t>
+            </w:r>
+            <w:proofErr w:type="gramStart"/>
+            <w:r>
+              <w:rPr>
+                <w:rFonts w:ascii="Times New Roman" w:hAnsi="Times New Roman" w:cs="Times New Roman"/>
+                <w:sz w:val="28"/>
+                <w:szCs w:val="28"/>
+              </w:rPr>
+              <w:t>project</w:t>
+            </w:r>
+            <w:r>
+              <w:rPr>
+                <w:rFonts w:ascii="Times New Roman" w:hAnsi="Times New Roman" w:cs="Times New Roman"/>
+                <w:sz w:val="28"/>
+                <w:szCs w:val="28"/>
+              </w:rPr>
+              <w:t xml:space="preserve">  </w:t>
+            </w:r>
+            <w:r>
+              <w:rPr>
+                <w:rFonts w:ascii="Times New Roman" w:hAnsi="Times New Roman" w:cs="Times New Roman"/>
+                <w:sz w:val="28"/>
+                <w:szCs w:val="28"/>
+              </w:rPr>
+              <w:t>-</w:t>
+            </w:r>
+            <w:proofErr w:type="gramEnd"/>
+            <w:r>
+              <w:rPr>
+                <w:rFonts w:ascii="Times New Roman" w:hAnsi="Times New Roman" w:cs="Times New Roman"/>
+                <w:sz w:val="28"/>
+                <w:szCs w:val="28"/>
+              </w:rPr>
+              <w:t xml:space="preserve"> </w:t>
+            </w:r>
+            <w:proofErr w:type="spellStart"/>
+            <w:r>
+              <w:rPr>
+                <w:rFonts w:ascii="Times New Roman" w:hAnsi="Times New Roman" w:cs="Times New Roman"/>
+                <w:sz w:val="28"/>
+                <w:szCs w:val="28"/>
+              </w:rPr>
+              <w:t>xTuple</w:t>
+            </w:r>
+            <w:proofErr w:type="spellEnd"/>
+            <w:r>
+              <w:rPr>
+                <w:rFonts w:ascii="Times New Roman" w:hAnsi="Times New Roman" w:cs="Times New Roman"/>
+                <w:sz w:val="28"/>
+                <w:szCs w:val="28"/>
+              </w:rPr>
+              <w:t xml:space="preserve"> to learn about main functiona</w:t>
+            </w:r>
+            <w:r>
+              <w:rPr>
+                <w:rFonts w:ascii="Times New Roman" w:hAnsi="Times New Roman" w:cs="Times New Roman"/>
+                <w:sz w:val="28"/>
+                <w:szCs w:val="28"/>
+              </w:rPr>
+              <w:t>l areas</w:t>
+            </w:r>
+            <w:r>
+              <w:rPr>
+                <w:rFonts w:ascii="Times New Roman" w:hAnsi="Times New Roman" w:cs="Times New Roman"/>
+                <w:sz w:val="28"/>
+                <w:szCs w:val="28"/>
+              </w:rPr>
+              <w:t xml:space="preserve"> of the CRM solution and to get hands on experience</w:t>
+            </w:r>
+            <w:r>
+              <w:rPr>
+                <w:rFonts w:ascii="Times New Roman" w:hAnsi="Times New Roman" w:cs="Times New Roman"/>
+                <w:sz w:val="28"/>
+                <w:szCs w:val="28"/>
+              </w:rPr>
+              <w:t xml:space="preserve">. </w:t>
+            </w:r>
+            <w:r>
+              <w:rPr>
+                <w:rFonts w:ascii="Times New Roman" w:hAnsi="Times New Roman" w:cs="Times New Roman"/>
+                <w:sz w:val="28"/>
+                <w:szCs w:val="28"/>
+              </w:rPr>
+              <w:t>We chose open source tool because it will allow us to explore the solution in more detail.</w:t>
             </w:r>
           </w:p>
           <w:p>
@@ -944,19 +1334,12 @@
                 <w:szCs w:val="28"/>
               </w:rPr>
             </w:pPr>
-            <w:r>
-              <w:rPr>
-                <w:rFonts w:ascii="Times New Roman" w:hAnsi="Times New Roman" w:cs="Times New Roman"/>
-                <w:sz w:val="28"/>
-                <w:szCs w:val="28"/>
-              </w:rPr>
-              <w:t>A couple of job that we looked at:</w:t>
-            </w:r>
           </w:p>
           <w:p>
             <w:pPr>
               <w:rPr>
                 <w:rFonts w:ascii="Times New Roman" w:hAnsi="Times New Roman" w:cs="Times New Roman"/>
+                <w:i/>
                 <w:sz w:val="28"/>
                 <w:szCs w:val="28"/>
               </w:rPr>
@@ -964,10 +1347,30 @@
             <w:r>
               <w:rPr>
                 <w:rFonts w:ascii="Times New Roman" w:hAnsi="Times New Roman" w:cs="Times New Roman"/>
-                <w:sz w:val="28"/>
-                <w:szCs w:val="28"/>
-              </w:rPr>
-              <w:t>For Project Manager job – it is important to know the software tool you are helping to implement. The more Project Manager knows the better he will understand the specifications, requirements and so on.</w:t>
+                <w:i/>
+                <w:sz w:val="28"/>
+                <w:szCs w:val="28"/>
+              </w:rPr>
+              <w:lastRenderedPageBreak/>
+              <w:t>A couple of job</w:t>
+            </w:r>
+            <w:r>
+              <w:rPr>
+                <w:rFonts w:ascii="Times New Roman" w:hAnsi="Times New Roman" w:cs="Times New Roman"/>
+                <w:i/>
+                <w:sz w:val="28"/>
+                <w:szCs w:val="28"/>
+              </w:rPr>
+              <w:t>s</w:t>
+            </w:r>
+            <w:r>
+              <w:rPr>
+                <w:rFonts w:ascii="Times New Roman" w:hAnsi="Times New Roman" w:cs="Times New Roman"/>
+                <w:i/>
+                <w:sz w:val="28"/>
+                <w:szCs w:val="28"/>
+              </w:rPr>
+              <w:t xml:space="preserve"> that we looked at:</w:t>
             </w:r>
           </w:p>
           <w:p>
@@ -984,23 +1387,153 @@
                 <w:sz w:val="28"/>
                 <w:szCs w:val="28"/>
               </w:rPr>
-              <w:t xml:space="preserve">For Junior Software developer one of the requirements is </w:t>
-            </w:r>
-            <w:r>
-              <w:rPr>
-                <w:rFonts w:ascii="Times New Roman" w:hAnsi="Times New Roman" w:cs="Times New Roman"/>
-                <w:sz w:val="28"/>
-                <w:szCs w:val="28"/>
-              </w:rPr>
-              <w:t>Basic understanding of SAP products</w:t>
-            </w:r>
-            <w:r>
-              <w:rPr>
-                <w:rFonts w:ascii="Times New Roman" w:hAnsi="Times New Roman" w:cs="Times New Roman"/>
-                <w:sz w:val="28"/>
-                <w:szCs w:val="28"/>
-              </w:rPr>
-              <w:t>.</w:t>
+              <w:t xml:space="preserve">For </w:t>
+            </w:r>
+            <w:r>
+              <w:rPr>
+                <w:rFonts w:ascii="Times New Roman" w:hAnsi="Times New Roman" w:cs="Times New Roman"/>
+                <w:sz w:val="28"/>
+                <w:szCs w:val="28"/>
+              </w:rPr>
+              <w:t xml:space="preserve">Business Analyst, CRM </w:t>
+            </w:r>
+            <w:r>
+              <w:rPr>
+                <w:rFonts w:ascii="Times New Roman" w:hAnsi="Times New Roman" w:cs="Times New Roman"/>
+                <w:sz w:val="28"/>
+                <w:szCs w:val="28"/>
+              </w:rPr>
+              <w:t xml:space="preserve">job – </w:t>
+            </w:r>
+            <w:r>
+              <w:rPr>
+                <w:rFonts w:ascii="Times New Roman" w:hAnsi="Times New Roman" w:cs="Times New Roman"/>
+                <w:sz w:val="28"/>
+                <w:szCs w:val="28"/>
+              </w:rPr>
+              <w:t>requirement is “</w:t>
+            </w:r>
+            <w:r>
+              <w:rPr>
+                <w:rFonts w:ascii="Times New Roman" w:hAnsi="Times New Roman" w:cs="Times New Roman"/>
+                <w:sz w:val="28"/>
+                <w:szCs w:val="28"/>
+              </w:rPr>
+              <w:t>Broad knowledge of all CRM users/functions</w:t>
+            </w:r>
+            <w:r>
+              <w:rPr>
+                <w:rFonts w:ascii="Times New Roman" w:hAnsi="Times New Roman" w:cs="Times New Roman"/>
+                <w:sz w:val="28"/>
+                <w:szCs w:val="28"/>
+              </w:rPr>
+              <w:t xml:space="preserve">” </w:t>
+            </w:r>
+          </w:p>
+          <w:p>
+            <w:pPr>
+              <w:rPr>
+                <w:rFonts w:ascii="Times New Roman" w:hAnsi="Times New Roman" w:cs="Times New Roman"/>
+                <w:sz w:val="28"/>
+                <w:szCs w:val="28"/>
+              </w:rPr>
+            </w:pPr>
+            <w:r>
+              <w:rPr>
+                <w:rFonts w:ascii="Times New Roman" w:hAnsi="Times New Roman" w:cs="Times New Roman"/>
+                <w:sz w:val="28"/>
+                <w:szCs w:val="28"/>
+              </w:rPr>
+              <w:t>(</w:t>
+            </w:r>
+            <w:hyperlink r:id="rId5" w:history="1">
+              <w:r>
+                <w:rPr>
+                  <w:rStyle w:val="Hyperlink"/>
+                  <w:rFonts w:ascii="Times New Roman" w:hAnsi="Times New Roman" w:cs="Times New Roman"/>
+                  <w:sz w:val="28"/>
+                  <w:szCs w:val="28"/>
+                </w:rPr>
+                <w:t>http://jobs.adp.com/ca/toronto/client-services/jobid6998458-business-analyst-crm</w:t>
+              </w:r>
+            </w:hyperlink>
+            <w:r>
+              <w:rPr>
+                <w:rFonts w:ascii="Times New Roman" w:hAnsi="Times New Roman" w:cs="Times New Roman"/>
+                <w:sz w:val="28"/>
+                <w:szCs w:val="28"/>
+              </w:rPr>
+              <w:t>)</w:t>
+            </w:r>
+          </w:p>
+          <w:p>
+            <w:pPr>
+              <w:rPr>
+                <w:rFonts w:ascii="Times New Roman" w:hAnsi="Times New Roman" w:cs="Times New Roman"/>
+                <w:sz w:val="28"/>
+                <w:szCs w:val="28"/>
+              </w:rPr>
+            </w:pPr>
+          </w:p>
+          <w:p>
+            <w:pPr>
+              <w:rPr>
+                <w:rFonts w:ascii="Times New Roman" w:hAnsi="Times New Roman" w:cs="Times New Roman"/>
+                <w:sz w:val="28"/>
+                <w:szCs w:val="28"/>
+              </w:rPr>
+            </w:pPr>
+            <w:r>
+              <w:rPr>
+                <w:rFonts w:ascii="Times New Roman" w:hAnsi="Times New Roman" w:cs="Times New Roman"/>
+                <w:sz w:val="28"/>
+                <w:szCs w:val="28"/>
+              </w:rPr>
+              <w:t>For CRM Database Specialist jab – requirement is “experience in CRM database administration and design”</w:t>
+            </w:r>
+          </w:p>
+          <w:p>
+            <w:pPr>
+              <w:rPr>
+                <w:rFonts w:ascii="Times New Roman" w:hAnsi="Times New Roman" w:cs="Times New Roman"/>
+                <w:sz w:val="28"/>
+                <w:szCs w:val="28"/>
+              </w:rPr>
+            </w:pPr>
+            <w:r>
+              <w:rPr>
+                <w:rFonts w:ascii="Times New Roman" w:hAnsi="Times New Roman" w:cs="Times New Roman"/>
+                <w:sz w:val="28"/>
+                <w:szCs w:val="28"/>
+              </w:rPr>
+              <w:t>(</w:t>
+            </w:r>
+            <w:hyperlink r:id="rId6" w:history="1">
+              <w:r>
+                <w:rPr>
+                  <w:rStyle w:val="Hyperlink"/>
+                  <w:rFonts w:ascii="Times New Roman" w:hAnsi="Times New Roman" w:cs="Times New Roman"/>
+                  <w:sz w:val="28"/>
+                  <w:szCs w:val="28"/>
+                </w:rPr>
+                <w:t>https://sjobs.brassring.com/1033/ASP/TG/cim_jobdetail.asp?jobId=681084&amp;partnerid=25024&amp;siteid=5154&amp;codes=IND</w:t>
+              </w:r>
+            </w:hyperlink>
+            <w:r>
+              <w:rPr>
+                <w:rFonts w:ascii="Times New Roman" w:hAnsi="Times New Roman" w:cs="Times New Roman"/>
+                <w:sz w:val="28"/>
+                <w:szCs w:val="28"/>
+              </w:rPr>
+              <w:t>)</w:t>
+            </w:r>
+            <w:r>
+              <w:rPr>
+                <w:rFonts w:ascii="Times New Roman" w:hAnsi="Times New Roman" w:cs="Times New Roman"/>
+                <w:sz w:val="28"/>
+                <w:szCs w:val="28"/>
+              </w:rPr>
+              <w:t xml:space="preserve"> </w:t>
             </w:r>
           </w:p>
         </w:tc>
@@ -1509,7 +2042,6 @@
   <w:style w:type="character" w:default="1" w:styleId="DefaultParagraphFont">
     <w:name w:val="Default Paragraph Font"/>
     <w:uiPriority w:val="1"/>
-    <w:semiHidden/>
     <w:unhideWhenUsed/>
   </w:style>
   <w:style w:type="table" w:default="1" w:styleId="TableNormal">
@@ -1562,6 +2094,17 @@
       <w:ind w:left="720"/>
       <w:contextualSpacing/>
     </w:pPr>
+  </w:style>
+  <w:style w:type="character" w:styleId="Hyperlink">
+    <w:name w:val="Hyperlink"/>
+    <w:basedOn w:val="DefaultParagraphFont"/>
+    <w:uiPriority w:val="99"/>
+    <w:unhideWhenUsed/>
+    <w:rsid w:val="003A3E62"/>
+    <w:rPr>
+      <w:color w:val="0000FF" w:themeColor="hyperlink"/>
+      <w:u w:val="single"/>
+    </w:rPr>
   </w:style>
 </w:styles>
 </file>

</xml_diff>